<commit_message>
added communication with mesosphere
</commit_message>
<xml_diff>
--- a/03_analysis_design/Issues/Issue-10 HDFS-Access/Scaling Test.docx
+++ b/03_analysis_design/Issues/Issue-10 HDFS-Access/Scaling Test.docx
@@ -564,19 +564,7 @@
         <w:rPr>
           <w:lang w:val="en-US"/>
         </w:rPr>
-        <w:t xml:space="preserve">Try to read the </w:t>
-      </w:r>
-      <w:r>
-        <w:rPr>
-          <w:lang w:val="en-US"/>
-        </w:rPr>
-        <w:t xml:space="preserve">1000 files </w:t>
-      </w:r>
-      <w:r>
-        <w:rPr>
-          <w:lang w:val="en-US"/>
-        </w:rPr>
-        <w:t xml:space="preserve">from </w:t>
+        <w:t xml:space="preserve">Try to read the 1000 files from </w:t>
       </w:r>
       <w:proofErr w:type="spellStart"/>
       <w:r>
@@ -1780,8 +1768,6 @@
           <w:lang w:val="en-US"/>
         </w:rPr>
       </w:pPr>
-      <w:bookmarkStart w:id="1" w:name="_GoBack"/>
-      <w:bookmarkEnd w:id="1"/>
     </w:p>
     <w:p>
       <w:pPr>
@@ -1884,6 +1870,1112 @@
         <w:t>It does not forbid to scale down and there are no hints that scaling down causes trouble.</w:t>
       </w:r>
     </w:p>
+    <w:p>
+      <w:pPr>
+        <w:rPr>
+          <w:lang w:val="en-US"/>
+        </w:rPr>
+      </w:pPr>
+    </w:p>
+    <w:p>
+      <w:pPr>
+        <w:pStyle w:val="Heading1"/>
+        <w:rPr>
+          <w:lang w:val="en-US"/>
+        </w:rPr>
+      </w:pPr>
+      <w:r>
+        <w:rPr>
+          <w:lang w:val="en-US"/>
+        </w:rPr>
+        <w:lastRenderedPageBreak/>
+        <w:t>Communication with mesosphere</w:t>
+      </w:r>
+    </w:p>
+    <w:p>
+      <w:pPr>
+        <w:rPr>
+          <w:lang w:val="en-US"/>
+        </w:rPr>
+      </w:pPr>
+      <w:r>
+        <w:rPr>
+          <w:noProof/>
+          <w:lang w:eastAsia="de-CH"/>
+        </w:rPr>
+        <w:drawing>
+          <wp:inline distT="0" distB="0" distL="0" distR="0" wp14:anchorId="6497B677" wp14:editId="49626B6F">
+            <wp:extent cx="3038475" cy="6981825"/>
+            <wp:effectExtent l="0" t="0" r="9525" b="9525"/>
+            <wp:docPr id="5" name="Picture 5"/>
+            <wp:cNvGraphicFramePr>
+              <a:graphicFrameLocks xmlns:a="http://schemas.openxmlformats.org/drawingml/2006/main" noChangeAspect="1"/>
+            </wp:cNvGraphicFramePr>
+            <a:graphic xmlns:a="http://schemas.openxmlformats.org/drawingml/2006/main">
+              <a:graphicData uri="http://schemas.openxmlformats.org/drawingml/2006/picture">
+                <pic:pic xmlns:pic="http://schemas.openxmlformats.org/drawingml/2006/picture">
+                  <pic:nvPicPr>
+                    <pic:cNvPr id="1" name=""/>
+                    <pic:cNvPicPr/>
+                  </pic:nvPicPr>
+                  <pic:blipFill>
+                    <a:blip r:embed="rId18"/>
+                    <a:stretch>
+                      <a:fillRect/>
+                    </a:stretch>
+                  </pic:blipFill>
+                  <pic:spPr>
+                    <a:xfrm>
+                      <a:off x="0" y="0"/>
+                      <a:ext cx="3038475" cy="6981825"/>
+                    </a:xfrm>
+                    <a:prstGeom prst="rect">
+                      <a:avLst/>
+                    </a:prstGeom>
+                  </pic:spPr>
+                </pic:pic>
+              </a:graphicData>
+            </a:graphic>
+          </wp:inline>
+        </w:drawing>
+      </w:r>
+    </w:p>
+    <w:p>
+      <w:pPr>
+        <w:rPr>
+          <w:lang w:val="en-US"/>
+        </w:rPr>
+      </w:pPr>
+      <w:r>
+        <w:rPr>
+          <w:noProof/>
+          <w:lang w:eastAsia="de-CH"/>
+        </w:rPr>
+        <w:lastRenderedPageBreak/>
+        <w:drawing>
+          <wp:inline distT="0" distB="0" distL="0" distR="0" wp14:anchorId="685900D7" wp14:editId="6C575156">
+            <wp:extent cx="3190875" cy="6486525"/>
+            <wp:effectExtent l="0" t="0" r="9525" b="9525"/>
+            <wp:docPr id="10" name="Picture 10"/>
+            <wp:cNvGraphicFramePr>
+              <a:graphicFrameLocks xmlns:a="http://schemas.openxmlformats.org/drawingml/2006/main" noChangeAspect="1"/>
+            </wp:cNvGraphicFramePr>
+            <a:graphic xmlns:a="http://schemas.openxmlformats.org/drawingml/2006/main">
+              <a:graphicData uri="http://schemas.openxmlformats.org/drawingml/2006/picture">
+                <pic:pic xmlns:pic="http://schemas.openxmlformats.org/drawingml/2006/picture">
+                  <pic:nvPicPr>
+                    <pic:cNvPr id="1" name=""/>
+                    <pic:cNvPicPr/>
+                  </pic:nvPicPr>
+                  <pic:blipFill>
+                    <a:blip r:embed="rId19"/>
+                    <a:stretch>
+                      <a:fillRect/>
+                    </a:stretch>
+                  </pic:blipFill>
+                  <pic:spPr>
+                    <a:xfrm>
+                      <a:off x="0" y="0"/>
+                      <a:ext cx="3190875" cy="6486525"/>
+                    </a:xfrm>
+                    <a:prstGeom prst="rect">
+                      <a:avLst/>
+                    </a:prstGeom>
+                  </pic:spPr>
+                </pic:pic>
+              </a:graphicData>
+            </a:graphic>
+          </wp:inline>
+        </w:drawing>
+      </w:r>
+    </w:p>
+    <w:p>
+      <w:pPr>
+        <w:rPr>
+          <w:lang w:val="en-US"/>
+        </w:rPr>
+      </w:pPr>
+    </w:p>
+    <w:p>
+      <w:pPr>
+        <w:rPr>
+          <w:lang w:val="en-US"/>
+        </w:rPr>
+      </w:pPr>
+      <w:r>
+        <w:rPr>
+          <w:noProof/>
+          <w:lang w:eastAsia="de-CH"/>
+        </w:rPr>
+        <w:lastRenderedPageBreak/>
+        <w:drawing>
+          <wp:inline distT="0" distB="0" distL="0" distR="0" wp14:anchorId="02E68730" wp14:editId="0A67345A">
+            <wp:extent cx="3190875" cy="7448550"/>
+            <wp:effectExtent l="0" t="0" r="9525" b="0"/>
+            <wp:docPr id="16" name="Picture 16"/>
+            <wp:cNvGraphicFramePr>
+              <a:graphicFrameLocks xmlns:a="http://schemas.openxmlformats.org/drawingml/2006/main" noChangeAspect="1"/>
+            </wp:cNvGraphicFramePr>
+            <a:graphic xmlns:a="http://schemas.openxmlformats.org/drawingml/2006/main">
+              <a:graphicData uri="http://schemas.openxmlformats.org/drawingml/2006/picture">
+                <pic:pic xmlns:pic="http://schemas.openxmlformats.org/drawingml/2006/picture">
+                  <pic:nvPicPr>
+                    <pic:cNvPr id="1" name=""/>
+                    <pic:cNvPicPr/>
+                  </pic:nvPicPr>
+                  <pic:blipFill>
+                    <a:blip r:embed="rId20"/>
+                    <a:stretch>
+                      <a:fillRect/>
+                    </a:stretch>
+                  </pic:blipFill>
+                  <pic:spPr>
+                    <a:xfrm>
+                      <a:off x="0" y="0"/>
+                      <a:ext cx="3190875" cy="7448550"/>
+                    </a:xfrm>
+                    <a:prstGeom prst="rect">
+                      <a:avLst/>
+                    </a:prstGeom>
+                  </pic:spPr>
+                </pic:pic>
+              </a:graphicData>
+            </a:graphic>
+          </wp:inline>
+        </w:drawing>
+      </w:r>
+    </w:p>
+    <w:p>
+      <w:pPr>
+        <w:rPr>
+          <w:lang w:val="en-US"/>
+        </w:rPr>
+      </w:pPr>
+    </w:p>
+    <w:p>
+      <w:pPr>
+        <w:rPr>
+          <w:lang w:val="en-US"/>
+        </w:rPr>
+      </w:pPr>
+      <w:r>
+        <w:rPr>
+          <w:lang w:val="en-US"/>
+        </w:rPr>
+        <w:t xml:space="preserve">Email to Ken </w:t>
+      </w:r>
+      <w:proofErr w:type="spellStart"/>
+      <w:r>
+        <w:rPr>
+          <w:lang w:val="en-US"/>
+        </w:rPr>
+        <w:t>Sipe</w:t>
+      </w:r>
+      <w:proofErr w:type="spellEnd"/>
+      <w:r>
+        <w:rPr>
+          <w:lang w:val="en-US"/>
+        </w:rPr>
+        <w:t xml:space="preserve"> (2015-11-16):</w:t>
+      </w:r>
+    </w:p>
+    <w:p>
+      <w:pPr>
+        <w:shd w:val="clear" w:color="auto" w:fill="FFFFFF"/>
+        <w:spacing w:after="0" w:line="240" w:lineRule="auto"/>
+        <w:rPr>
+          <w:rFonts w:ascii="Lucida Sans" w:eastAsia="Times New Roman" w:hAnsi="Lucida Sans" w:cs="Lucida Sans"/>
+          <w:color w:val="000000"/>
+          <w:sz w:val="18"/>
+          <w:szCs w:val="18"/>
+          <w:lang w:val="en-US" w:eastAsia="de-CH"/>
+        </w:rPr>
+      </w:pPr>
+      <w:r>
+        <w:rPr>
+          <w:rFonts w:ascii="Lucida Sans" w:eastAsia="Times New Roman" w:hAnsi="Lucida Sans" w:cs="Lucida Sans"/>
+          <w:color w:val="000000"/>
+          <w:sz w:val="18"/>
+          <w:szCs w:val="18"/>
+          <w:lang w:val="en-US" w:eastAsia="de-CH"/>
+        </w:rPr>
+        <w:t>Hello Ken,</w:t>
+      </w:r>
+    </w:p>
+    <w:p>
+      <w:pPr>
+        <w:shd w:val="clear" w:color="auto" w:fill="FFFFFF"/>
+        <w:spacing w:after="0" w:line="240" w:lineRule="auto"/>
+        <w:rPr>
+          <w:rFonts w:ascii="Lucida Sans" w:eastAsia="Times New Roman" w:hAnsi="Lucida Sans" w:cs="Lucida Sans"/>
+          <w:color w:val="000000"/>
+          <w:sz w:val="18"/>
+          <w:szCs w:val="18"/>
+          <w:lang w:val="en-US" w:eastAsia="de-CH"/>
+        </w:rPr>
+      </w:pPr>
+      <w:r>
+        <w:rPr>
+          <w:rFonts w:ascii="Lucida Sans" w:eastAsia="Times New Roman" w:hAnsi="Lucida Sans" w:cs="Lucida Sans"/>
+          <w:color w:val="000000"/>
+          <w:sz w:val="18"/>
+          <w:szCs w:val="18"/>
+          <w:lang w:val="en-US" w:eastAsia="de-CH"/>
+        </w:rPr>
+        <w:t> </w:t>
+      </w:r>
+    </w:p>
+    <w:p>
+      <w:pPr>
+        <w:shd w:val="clear" w:color="auto" w:fill="FFFFFF"/>
+        <w:spacing w:after="0" w:line="240" w:lineRule="auto"/>
+        <w:rPr>
+          <w:rFonts w:ascii="Lucida Sans" w:eastAsia="Times New Roman" w:hAnsi="Lucida Sans" w:cs="Lucida Sans"/>
+          <w:color w:val="000000"/>
+          <w:sz w:val="18"/>
+          <w:szCs w:val="18"/>
+          <w:lang w:val="en-US" w:eastAsia="de-CH"/>
+        </w:rPr>
+      </w:pPr>
+      <w:proofErr w:type="gramStart"/>
+      <w:r>
+        <w:rPr>
+          <w:rFonts w:ascii="Lucida Sans" w:eastAsia="Times New Roman" w:hAnsi="Lucida Sans" w:cs="Lucida Sans"/>
+          <w:color w:val="000000"/>
+          <w:sz w:val="18"/>
+          <w:szCs w:val="18"/>
+          <w:lang w:val="en-US" w:eastAsia="de-CH"/>
+        </w:rPr>
+        <w:t>thank</w:t>
+      </w:r>
+      <w:proofErr w:type="gramEnd"/>
+      <w:r>
+        <w:rPr>
+          <w:rFonts w:ascii="Lucida Sans" w:eastAsia="Times New Roman" w:hAnsi="Lucida Sans" w:cs="Lucida Sans"/>
+          <w:color w:val="000000"/>
+          <w:sz w:val="18"/>
+          <w:szCs w:val="18"/>
+          <w:lang w:val="en-US" w:eastAsia="de-CH"/>
+        </w:rPr>
+        <w:t xml:space="preserve"> so much for you detailed and quick answer!</w:t>
+      </w:r>
+    </w:p>
+    <w:p>
+      <w:pPr>
+        <w:shd w:val="clear" w:color="auto" w:fill="FFFFFF"/>
+        <w:spacing w:after="0" w:line="240" w:lineRule="auto"/>
+        <w:rPr>
+          <w:rFonts w:ascii="Lucida Sans" w:eastAsia="Times New Roman" w:hAnsi="Lucida Sans" w:cs="Lucida Sans"/>
+          <w:color w:val="000000"/>
+          <w:sz w:val="18"/>
+          <w:szCs w:val="18"/>
+          <w:lang w:val="en-US" w:eastAsia="de-CH"/>
+        </w:rPr>
+      </w:pPr>
+      <w:r>
+        <w:rPr>
+          <w:rFonts w:ascii="Lucida Sans" w:eastAsia="Times New Roman" w:hAnsi="Lucida Sans" w:cs="Lucida Sans"/>
+          <w:color w:val="000000"/>
+          <w:sz w:val="18"/>
+          <w:szCs w:val="18"/>
+          <w:lang w:val="en-US" w:eastAsia="de-CH"/>
+        </w:rPr>
+        <w:t> </w:t>
+      </w:r>
+    </w:p>
+    <w:p>
+      <w:pPr>
+        <w:shd w:val="clear" w:color="auto" w:fill="FFFFFF"/>
+        <w:spacing w:after="0" w:line="240" w:lineRule="auto"/>
+        <w:rPr>
+          <w:rFonts w:ascii="Lucida Sans" w:eastAsia="Times New Roman" w:hAnsi="Lucida Sans" w:cs="Lucida Sans"/>
+          <w:color w:val="000000"/>
+          <w:sz w:val="18"/>
+          <w:szCs w:val="18"/>
+          <w:lang w:val="en-US" w:eastAsia="de-CH"/>
+        </w:rPr>
+      </w:pPr>
+      <w:r>
+        <w:rPr>
+          <w:rFonts w:ascii="Lucida Sans" w:eastAsia="Times New Roman" w:hAnsi="Lucida Sans" w:cs="Lucida Sans"/>
+          <w:color w:val="000000"/>
+          <w:sz w:val="18"/>
+          <w:szCs w:val="18"/>
+          <w:lang w:val="en-US" w:eastAsia="de-CH"/>
+        </w:rPr>
+        <w:t>A scaling-down strategy sounds very promising to me.</w:t>
+      </w:r>
+    </w:p>
+    <w:p>
+      <w:pPr>
+        <w:shd w:val="clear" w:color="auto" w:fill="FFFFFF"/>
+        <w:spacing w:after="0" w:line="240" w:lineRule="auto"/>
+        <w:rPr>
+          <w:rFonts w:ascii="Lucida Sans" w:eastAsia="Times New Roman" w:hAnsi="Lucida Sans" w:cs="Lucida Sans"/>
+          <w:color w:val="000000"/>
+          <w:sz w:val="18"/>
+          <w:szCs w:val="18"/>
+          <w:lang w:val="en-US" w:eastAsia="de-CH"/>
+        </w:rPr>
+      </w:pPr>
+      <w:r>
+        <w:rPr>
+          <w:rFonts w:ascii="Lucida Sans" w:eastAsia="Times New Roman" w:hAnsi="Lucida Sans" w:cs="Lucida Sans"/>
+          <w:color w:val="000000"/>
+          <w:sz w:val="18"/>
+          <w:szCs w:val="18"/>
+          <w:lang w:val="en-US" w:eastAsia="de-CH"/>
+        </w:rPr>
+        <w:t xml:space="preserve">I already implemented scripts to invoke the aws-cli / dcos for </w:t>
+      </w:r>
+      <w:proofErr w:type="gramStart"/>
+      <w:r>
+        <w:rPr>
+          <w:rFonts w:ascii="Lucida Sans" w:eastAsia="Times New Roman" w:hAnsi="Lucida Sans" w:cs="Lucida Sans"/>
+          <w:color w:val="000000"/>
+          <w:sz w:val="18"/>
+          <w:szCs w:val="18"/>
+          <w:lang w:val="en-US" w:eastAsia="de-CH"/>
+        </w:rPr>
+        <w:t>creating ,</w:t>
+      </w:r>
+      <w:proofErr w:type="gramEnd"/>
+      <w:r>
+        <w:rPr>
+          <w:rFonts w:ascii="Lucida Sans" w:eastAsia="Times New Roman" w:hAnsi="Lucida Sans" w:cs="Lucida Sans"/>
+          <w:color w:val="000000"/>
+          <w:sz w:val="18"/>
+          <w:szCs w:val="18"/>
+          <w:lang w:val="en-US" w:eastAsia="de-CH"/>
+        </w:rPr>
+        <w:t xml:space="preserve"> deleting and scaling the cluster.</w:t>
+      </w:r>
+    </w:p>
+    <w:p>
+      <w:pPr>
+        <w:shd w:val="clear" w:color="auto" w:fill="FFFFFF"/>
+        <w:spacing w:after="0" w:line="240" w:lineRule="auto"/>
+        <w:rPr>
+          <w:rFonts w:ascii="Lucida Sans" w:eastAsia="Times New Roman" w:hAnsi="Lucida Sans" w:cs="Lucida Sans"/>
+          <w:color w:val="000000"/>
+          <w:sz w:val="18"/>
+          <w:szCs w:val="18"/>
+          <w:lang w:val="en-US" w:eastAsia="de-CH"/>
+        </w:rPr>
+      </w:pPr>
+      <w:r>
+        <w:rPr>
+          <w:rFonts w:ascii="Lucida Sans" w:eastAsia="Times New Roman" w:hAnsi="Lucida Sans" w:cs="Lucida Sans"/>
+          <w:color w:val="000000"/>
+          <w:sz w:val="18"/>
+          <w:szCs w:val="18"/>
+          <w:lang w:val="en-US" w:eastAsia="de-CH"/>
+        </w:rPr>
+        <w:lastRenderedPageBreak/>
+        <w:t>These scripts already periodically check the status of the stack, which I assume to be a good basis for extension.</w:t>
+      </w:r>
+    </w:p>
+    <w:p>
+      <w:pPr>
+        <w:shd w:val="clear" w:color="auto" w:fill="FFFFFF"/>
+        <w:spacing w:after="0" w:line="240" w:lineRule="auto"/>
+        <w:rPr>
+          <w:rFonts w:ascii="Lucida Sans" w:eastAsia="Times New Roman" w:hAnsi="Lucida Sans" w:cs="Lucida Sans"/>
+          <w:color w:val="000000"/>
+          <w:sz w:val="18"/>
+          <w:szCs w:val="18"/>
+          <w:lang w:val="en-US" w:eastAsia="de-CH"/>
+        </w:rPr>
+      </w:pPr>
+      <w:r>
+        <w:rPr>
+          <w:rFonts w:ascii="Lucida Sans" w:eastAsia="Times New Roman" w:hAnsi="Lucida Sans" w:cs="Lucida Sans"/>
+          <w:color w:val="000000"/>
+          <w:sz w:val="18"/>
+          <w:szCs w:val="18"/>
+          <w:lang w:val="en-US" w:eastAsia="de-CH"/>
+        </w:rPr>
+        <w:t> </w:t>
+      </w:r>
+    </w:p>
+    <w:p>
+      <w:pPr>
+        <w:shd w:val="clear" w:color="auto" w:fill="FFFFFF"/>
+        <w:spacing w:after="0" w:line="240" w:lineRule="auto"/>
+        <w:rPr>
+          <w:rFonts w:ascii="Lucida Sans" w:eastAsia="Times New Roman" w:hAnsi="Lucida Sans" w:cs="Lucida Sans"/>
+          <w:color w:val="000000"/>
+          <w:sz w:val="18"/>
+          <w:szCs w:val="18"/>
+          <w:lang w:val="en-US" w:eastAsia="de-CH"/>
+        </w:rPr>
+      </w:pPr>
+      <w:r>
+        <w:rPr>
+          <w:rFonts w:ascii="Lucida Sans" w:eastAsia="Times New Roman" w:hAnsi="Lucida Sans" w:cs="Lucida Sans"/>
+          <w:color w:val="000000"/>
+          <w:sz w:val="18"/>
+          <w:szCs w:val="18"/>
+          <w:lang w:val="en-US" w:eastAsia="de-CH"/>
+        </w:rPr>
+        <w:t> </w:t>
+      </w:r>
+    </w:p>
+    <w:p>
+      <w:pPr>
+        <w:shd w:val="clear" w:color="auto" w:fill="FFFFFF"/>
+        <w:spacing w:after="0" w:line="240" w:lineRule="auto"/>
+        <w:rPr>
+          <w:rFonts w:ascii="Lucida Sans" w:eastAsia="Times New Roman" w:hAnsi="Lucida Sans" w:cs="Lucida Sans"/>
+          <w:color w:val="000000"/>
+          <w:sz w:val="18"/>
+          <w:szCs w:val="18"/>
+          <w:lang w:val="en-US" w:eastAsia="de-CH"/>
+        </w:rPr>
+      </w:pPr>
+      <w:r>
+        <w:rPr>
+          <w:rFonts w:ascii="Lucida Sans" w:eastAsia="Times New Roman" w:hAnsi="Lucida Sans" w:cs="Lucida Sans"/>
+          <w:color w:val="000000"/>
+          <w:sz w:val="18"/>
+          <w:szCs w:val="18"/>
+          <w:lang w:val="en-US" w:eastAsia="de-CH"/>
+        </w:rPr>
+        <w:t>What I now would like to do is extends the script to scale down using a 1-by-1-scaling-down-strategy as you suggested like this</w:t>
+      </w:r>
+    </w:p>
+    <w:p>
+      <w:pPr>
+        <w:numPr>
+          <w:ilvl w:val="0"/>
+          <w:numId w:val="4"/>
+        </w:numPr>
+        <w:shd w:val="clear" w:color="auto" w:fill="FFFFFF"/>
+        <w:spacing w:before="100" w:beforeAutospacing="1" w:after="100" w:afterAutospacing="1" w:line="240" w:lineRule="auto"/>
+        <w:rPr>
+          <w:rFonts w:ascii="Lucida Sans" w:eastAsia="Times New Roman" w:hAnsi="Lucida Sans" w:cs="Lucida Sans"/>
+          <w:color w:val="000000"/>
+          <w:sz w:val="18"/>
+          <w:szCs w:val="18"/>
+          <w:lang w:val="en-US" w:eastAsia="de-CH"/>
+        </w:rPr>
+      </w:pPr>
+      <w:r>
+        <w:rPr>
+          <w:rFonts w:ascii="Lucida Sans" w:eastAsia="Times New Roman" w:hAnsi="Lucida Sans" w:cs="Lucida Sans"/>
+          <w:color w:val="000000"/>
+          <w:sz w:val="18"/>
+          <w:szCs w:val="18"/>
+          <w:lang w:val="en-US" w:eastAsia="de-CH"/>
+        </w:rPr>
+        <w:t>Scale down by 1 node (EC2-Instance)</w:t>
+      </w:r>
+    </w:p>
+    <w:p>
+      <w:pPr>
+        <w:numPr>
+          <w:ilvl w:val="0"/>
+          <w:numId w:val="4"/>
+        </w:numPr>
+        <w:shd w:val="clear" w:color="auto" w:fill="FFFFFF"/>
+        <w:spacing w:before="100" w:beforeAutospacing="1" w:after="100" w:afterAutospacing="1" w:line="240" w:lineRule="auto"/>
+        <w:rPr>
+          <w:rFonts w:ascii="Lucida Sans" w:eastAsia="Times New Roman" w:hAnsi="Lucida Sans" w:cs="Lucida Sans"/>
+          <w:color w:val="000000"/>
+          <w:sz w:val="18"/>
+          <w:szCs w:val="18"/>
+          <w:lang w:val="en-US" w:eastAsia="de-CH"/>
+        </w:rPr>
+      </w:pPr>
+      <w:r>
+        <w:rPr>
+          <w:rFonts w:ascii="Lucida Sans" w:eastAsia="Times New Roman" w:hAnsi="Lucida Sans" w:cs="Lucida Sans"/>
+          <w:color w:val="000000"/>
+          <w:sz w:val="18"/>
+          <w:szCs w:val="18"/>
+          <w:lang w:val="en-US" w:eastAsia="de-CH"/>
+        </w:rPr>
+        <w:t>Check if target number of slaves is reached</w:t>
+      </w:r>
+      <w:r>
+        <w:rPr>
+          <w:rFonts w:ascii="Lucida Sans" w:eastAsia="Times New Roman" w:hAnsi="Lucida Sans" w:cs="Lucida Sans"/>
+          <w:color w:val="000000"/>
+          <w:sz w:val="18"/>
+          <w:szCs w:val="18"/>
+          <w:lang w:val="en-US" w:eastAsia="de-CH"/>
+        </w:rPr>
+        <w:br/>
+        <w:t>--&gt; Exit if reached</w:t>
+      </w:r>
+    </w:p>
+    <w:p>
+      <w:pPr>
+        <w:numPr>
+          <w:ilvl w:val="0"/>
+          <w:numId w:val="4"/>
+        </w:numPr>
+        <w:shd w:val="clear" w:color="auto" w:fill="FFFFFF"/>
+        <w:spacing w:before="100" w:beforeAutospacing="1" w:after="100" w:afterAutospacing="1" w:line="240" w:lineRule="auto"/>
+        <w:rPr>
+          <w:rFonts w:ascii="Lucida Sans" w:eastAsia="Times New Roman" w:hAnsi="Lucida Sans" w:cs="Lucida Sans"/>
+          <w:color w:val="000000"/>
+          <w:sz w:val="18"/>
+          <w:szCs w:val="18"/>
+          <w:lang w:val="en-US" w:eastAsia="de-CH"/>
+        </w:rPr>
+      </w:pPr>
+      <w:r>
+        <w:rPr>
+          <w:rFonts w:ascii="Lucida Sans" w:eastAsia="Times New Roman" w:hAnsi="Lucida Sans" w:cs="Lucida Sans"/>
+          <w:color w:val="000000"/>
+          <w:sz w:val="18"/>
+          <w:szCs w:val="18"/>
+          <w:lang w:val="en-US" w:eastAsia="de-CH"/>
+        </w:rPr>
+        <w:t>Wait for system to become stable again</w:t>
+      </w:r>
+      <w:r>
+        <w:rPr>
+          <w:rFonts w:ascii="Lucida Sans" w:eastAsia="Times New Roman" w:hAnsi="Lucida Sans" w:cs="Lucida Sans"/>
+          <w:color w:val="000000"/>
+          <w:sz w:val="18"/>
+          <w:szCs w:val="18"/>
+          <w:lang w:val="en-US" w:eastAsia="de-CH"/>
+        </w:rPr>
+        <w:br/>
+        <w:t>--&gt; how can I determine "stable</w:t>
+      </w:r>
+      <w:proofErr w:type="gramStart"/>
+      <w:r>
+        <w:rPr>
+          <w:rFonts w:ascii="Lucida Sans" w:eastAsia="Times New Roman" w:hAnsi="Lucida Sans" w:cs="Lucida Sans"/>
+          <w:color w:val="000000"/>
+          <w:sz w:val="18"/>
+          <w:szCs w:val="18"/>
+          <w:lang w:val="en-US" w:eastAsia="de-CH"/>
+        </w:rPr>
+        <w:t>" ?</w:t>
+      </w:r>
+      <w:proofErr w:type="gramEnd"/>
+    </w:p>
+    <w:p>
+      <w:pPr>
+        <w:numPr>
+          <w:ilvl w:val="0"/>
+          <w:numId w:val="4"/>
+        </w:numPr>
+        <w:shd w:val="clear" w:color="auto" w:fill="FFFFFF"/>
+        <w:spacing w:before="100" w:beforeAutospacing="1" w:after="100" w:afterAutospacing="1" w:line="240" w:lineRule="auto"/>
+        <w:rPr>
+          <w:rFonts w:ascii="Lucida Sans" w:eastAsia="Times New Roman" w:hAnsi="Lucida Sans" w:cs="Lucida Sans"/>
+          <w:color w:val="000000"/>
+          <w:sz w:val="18"/>
+          <w:szCs w:val="18"/>
+          <w:lang w:eastAsia="de-CH"/>
+        </w:rPr>
+      </w:pPr>
+      <w:proofErr w:type="spellStart"/>
+      <w:r>
+        <w:rPr>
+          <w:rFonts w:ascii="Lucida Sans" w:eastAsia="Times New Roman" w:hAnsi="Lucida Sans" w:cs="Lucida Sans"/>
+          <w:color w:val="000000"/>
+          <w:sz w:val="18"/>
+          <w:szCs w:val="18"/>
+          <w:lang w:eastAsia="de-CH"/>
+        </w:rPr>
+        <w:t>go</w:t>
+      </w:r>
+      <w:proofErr w:type="spellEnd"/>
+      <w:r>
+        <w:rPr>
+          <w:rFonts w:ascii="Lucida Sans" w:eastAsia="Times New Roman" w:hAnsi="Lucida Sans" w:cs="Lucida Sans"/>
+          <w:color w:val="000000"/>
+          <w:sz w:val="18"/>
+          <w:szCs w:val="18"/>
+          <w:lang w:eastAsia="de-CH"/>
+        </w:rPr>
+        <w:t xml:space="preserve"> </w:t>
+      </w:r>
+      <w:proofErr w:type="spellStart"/>
+      <w:r>
+        <w:rPr>
+          <w:rFonts w:ascii="Lucida Sans" w:eastAsia="Times New Roman" w:hAnsi="Lucida Sans" w:cs="Lucida Sans"/>
+          <w:color w:val="000000"/>
+          <w:sz w:val="18"/>
+          <w:szCs w:val="18"/>
+          <w:lang w:eastAsia="de-CH"/>
+        </w:rPr>
+        <w:t>to</w:t>
+      </w:r>
+      <w:proofErr w:type="spellEnd"/>
+      <w:r>
+        <w:rPr>
+          <w:rFonts w:ascii="Lucida Sans" w:eastAsia="Times New Roman" w:hAnsi="Lucida Sans" w:cs="Lucida Sans"/>
+          <w:color w:val="000000"/>
+          <w:sz w:val="18"/>
+          <w:szCs w:val="18"/>
+          <w:lang w:eastAsia="de-CH"/>
+        </w:rPr>
+        <w:t xml:space="preserve"> (1)</w:t>
+      </w:r>
+    </w:p>
+    <w:p>
+      <w:pPr>
+        <w:shd w:val="clear" w:color="auto" w:fill="FFFFFF"/>
+        <w:spacing w:after="0" w:line="240" w:lineRule="auto"/>
+        <w:rPr>
+          <w:rFonts w:ascii="Lucida Sans" w:eastAsia="Times New Roman" w:hAnsi="Lucida Sans" w:cs="Lucida Sans"/>
+          <w:color w:val="000000"/>
+          <w:sz w:val="18"/>
+          <w:szCs w:val="18"/>
+          <w:lang w:val="en-US" w:eastAsia="de-CH"/>
+        </w:rPr>
+      </w:pPr>
+      <w:r>
+        <w:rPr>
+          <w:rFonts w:ascii="Lucida Sans" w:eastAsia="Times New Roman" w:hAnsi="Lucida Sans" w:cs="Lucida Sans"/>
+          <w:color w:val="000000"/>
+          <w:sz w:val="18"/>
+          <w:szCs w:val="18"/>
+          <w:lang w:val="en-US" w:eastAsia="de-CH"/>
+        </w:rPr>
+        <w:t>The only piece of information missing is related to (3).</w:t>
+      </w:r>
+    </w:p>
+    <w:p>
+      <w:pPr>
+        <w:shd w:val="clear" w:color="auto" w:fill="FFFFFF"/>
+        <w:spacing w:after="0" w:line="240" w:lineRule="auto"/>
+        <w:rPr>
+          <w:rFonts w:ascii="Lucida Sans" w:eastAsia="Times New Roman" w:hAnsi="Lucida Sans" w:cs="Lucida Sans"/>
+          <w:color w:val="000000"/>
+          <w:sz w:val="18"/>
+          <w:szCs w:val="18"/>
+          <w:lang w:val="en-US" w:eastAsia="de-CH"/>
+        </w:rPr>
+      </w:pPr>
+      <w:r>
+        <w:rPr>
+          <w:rFonts w:ascii="Lucida Sans" w:eastAsia="Times New Roman" w:hAnsi="Lucida Sans" w:cs="Lucida Sans"/>
+          <w:color w:val="000000"/>
+          <w:sz w:val="18"/>
+          <w:szCs w:val="18"/>
+          <w:lang w:val="en-US" w:eastAsia="de-CH"/>
+        </w:rPr>
+        <w:t>How do I determine whether the system is stable to be able to continue deletion?</w:t>
+      </w:r>
+    </w:p>
+    <w:p>
+      <w:pPr>
+        <w:shd w:val="clear" w:color="auto" w:fill="FFFFFF"/>
+        <w:spacing w:after="0" w:line="240" w:lineRule="auto"/>
+        <w:rPr>
+          <w:rFonts w:ascii="Lucida Sans" w:eastAsia="Times New Roman" w:hAnsi="Lucida Sans" w:cs="Lucida Sans"/>
+          <w:color w:val="000000"/>
+          <w:sz w:val="18"/>
+          <w:szCs w:val="18"/>
+          <w:lang w:val="en-US" w:eastAsia="de-CH"/>
+        </w:rPr>
+      </w:pPr>
+      <w:r>
+        <w:rPr>
+          <w:rFonts w:ascii="Lucida Sans" w:eastAsia="Times New Roman" w:hAnsi="Lucida Sans" w:cs="Lucida Sans"/>
+          <w:color w:val="000000"/>
+          <w:sz w:val="18"/>
+          <w:szCs w:val="18"/>
+          <w:lang w:val="en-US" w:eastAsia="de-CH"/>
+        </w:rPr>
+        <w:t> </w:t>
+      </w:r>
+    </w:p>
+    <w:p>
+      <w:pPr>
+        <w:shd w:val="clear" w:color="auto" w:fill="FFFFFF"/>
+        <w:spacing w:after="0" w:line="240" w:lineRule="auto"/>
+        <w:rPr>
+          <w:rFonts w:ascii="Lucida Sans" w:eastAsia="Times New Roman" w:hAnsi="Lucida Sans" w:cs="Lucida Sans"/>
+          <w:color w:val="000000"/>
+          <w:sz w:val="18"/>
+          <w:szCs w:val="18"/>
+          <w:lang w:val="en-US" w:eastAsia="de-CH"/>
+        </w:rPr>
+      </w:pPr>
+      <w:r>
+        <w:rPr>
+          <w:rFonts w:ascii="Lucida Sans" w:eastAsia="Times New Roman" w:hAnsi="Lucida Sans" w:cs="Lucida Sans"/>
+          <w:color w:val="000000"/>
+          <w:sz w:val="18"/>
+          <w:szCs w:val="18"/>
+          <w:lang w:val="en-US" w:eastAsia="de-CH"/>
+        </w:rPr>
+        <w:t>It would be ideal for me to have a dcos-command or some URL which returns some JSON telling me that I may continue.</w:t>
+      </w:r>
+    </w:p>
+    <w:p>
+      <w:pPr>
+        <w:shd w:val="clear" w:color="auto" w:fill="FFFFFF"/>
+        <w:spacing w:after="0" w:line="240" w:lineRule="auto"/>
+        <w:rPr>
+          <w:rFonts w:ascii="Lucida Sans" w:eastAsia="Times New Roman" w:hAnsi="Lucida Sans" w:cs="Lucida Sans"/>
+          <w:color w:val="000000"/>
+          <w:sz w:val="18"/>
+          <w:szCs w:val="18"/>
+          <w:lang w:val="en-US" w:eastAsia="de-CH"/>
+        </w:rPr>
+      </w:pPr>
+      <w:r>
+        <w:rPr>
+          <w:rFonts w:ascii="Lucida Sans" w:eastAsia="Times New Roman" w:hAnsi="Lucida Sans" w:cs="Lucida Sans"/>
+          <w:color w:val="000000"/>
+          <w:sz w:val="18"/>
+          <w:szCs w:val="18"/>
+          <w:lang w:val="en-US" w:eastAsia="de-CH"/>
+        </w:rPr>
+        <w:t> </w:t>
+      </w:r>
+    </w:p>
+    <w:p>
+      <w:pPr>
+        <w:shd w:val="clear" w:color="auto" w:fill="FFFFFF"/>
+        <w:spacing w:after="0" w:line="240" w:lineRule="auto"/>
+        <w:rPr>
+          <w:rFonts w:ascii="Lucida Sans" w:eastAsia="Times New Roman" w:hAnsi="Lucida Sans" w:cs="Lucida Sans"/>
+          <w:color w:val="000000"/>
+          <w:sz w:val="18"/>
+          <w:szCs w:val="18"/>
+          <w:lang w:val="en-US" w:eastAsia="de-CH"/>
+        </w:rPr>
+      </w:pPr>
+      <w:r>
+        <w:rPr>
+          <w:rFonts w:ascii="Lucida Sans" w:eastAsia="Times New Roman" w:hAnsi="Lucida Sans" w:cs="Lucida Sans"/>
+          <w:color w:val="000000"/>
+          <w:sz w:val="18"/>
+          <w:szCs w:val="18"/>
+          <w:lang w:val="en-US" w:eastAsia="de-CH"/>
+        </w:rPr>
+        <w:t>Any hint would be aapreciated ;-)</w:t>
+      </w:r>
+    </w:p>
+    <w:p>
+      <w:pPr>
+        <w:shd w:val="clear" w:color="auto" w:fill="FFFFFF"/>
+        <w:spacing w:after="0" w:line="240" w:lineRule="auto"/>
+        <w:rPr>
+          <w:rFonts w:ascii="Lucida Sans" w:eastAsia="Times New Roman" w:hAnsi="Lucida Sans" w:cs="Lucida Sans"/>
+          <w:color w:val="000000"/>
+          <w:sz w:val="18"/>
+          <w:szCs w:val="18"/>
+          <w:lang w:val="en-US" w:eastAsia="de-CH"/>
+        </w:rPr>
+      </w:pPr>
+      <w:r>
+        <w:rPr>
+          <w:rFonts w:ascii="Lucida Sans" w:eastAsia="Times New Roman" w:hAnsi="Lucida Sans" w:cs="Lucida Sans"/>
+          <w:color w:val="000000"/>
+          <w:sz w:val="18"/>
+          <w:szCs w:val="18"/>
+          <w:lang w:val="en-US" w:eastAsia="de-CH"/>
+        </w:rPr>
+        <w:t> </w:t>
+      </w:r>
+    </w:p>
+    <w:p>
+      <w:pPr>
+        <w:shd w:val="clear" w:color="auto" w:fill="FFFFFF"/>
+        <w:spacing w:after="0" w:line="240" w:lineRule="auto"/>
+        <w:rPr>
+          <w:rFonts w:ascii="Lucida Sans" w:eastAsia="Times New Roman" w:hAnsi="Lucida Sans" w:cs="Lucida Sans"/>
+          <w:color w:val="000000"/>
+          <w:sz w:val="18"/>
+          <w:szCs w:val="18"/>
+          <w:lang w:val="en-US" w:eastAsia="de-CH"/>
+        </w:rPr>
+      </w:pPr>
+      <w:r>
+        <w:rPr>
+          <w:rFonts w:ascii="Lucida Sans" w:eastAsia="Times New Roman" w:hAnsi="Lucida Sans" w:cs="Lucida Sans"/>
+          <w:color w:val="000000"/>
+          <w:sz w:val="18"/>
+          <w:szCs w:val="18"/>
+          <w:lang w:val="en-US" w:eastAsia="de-CH"/>
+        </w:rPr>
+        <w:t> </w:t>
+      </w:r>
+    </w:p>
+    <w:p>
+      <w:pPr>
+        <w:shd w:val="clear" w:color="auto" w:fill="FFFFFF"/>
+        <w:spacing w:after="0" w:line="240" w:lineRule="auto"/>
+        <w:rPr>
+          <w:rFonts w:ascii="Lucida Sans" w:eastAsia="Times New Roman" w:hAnsi="Lucida Sans" w:cs="Lucida Sans"/>
+          <w:color w:val="000000"/>
+          <w:sz w:val="18"/>
+          <w:szCs w:val="18"/>
+          <w:lang w:val="en-US" w:eastAsia="de-CH"/>
+        </w:rPr>
+      </w:pPr>
+      <w:r>
+        <w:rPr>
+          <w:rFonts w:ascii="Lucida Sans" w:eastAsia="Times New Roman" w:hAnsi="Lucida Sans" w:cs="Lucida Sans"/>
+          <w:color w:val="000000"/>
+          <w:sz w:val="18"/>
+          <w:szCs w:val="18"/>
+          <w:lang w:val="en-US" w:eastAsia="de-CH"/>
+        </w:rPr>
+        <w:t>Thanks and best regards,</w:t>
+      </w:r>
+    </w:p>
+    <w:p>
+      <w:pPr>
+        <w:shd w:val="clear" w:color="auto" w:fill="FFFFFF"/>
+        <w:spacing w:after="0" w:line="240" w:lineRule="auto"/>
+        <w:rPr>
+          <w:rFonts w:ascii="Lucida Sans" w:eastAsia="Times New Roman" w:hAnsi="Lucida Sans" w:cs="Lucida Sans"/>
+          <w:color w:val="000000"/>
+          <w:sz w:val="18"/>
+          <w:szCs w:val="18"/>
+          <w:lang w:val="en-US" w:eastAsia="de-CH"/>
+        </w:rPr>
+      </w:pPr>
+      <w:r>
+        <w:rPr>
+          <w:rFonts w:ascii="Lucida Sans" w:eastAsia="Times New Roman" w:hAnsi="Lucida Sans" w:cs="Lucida Sans"/>
+          <w:color w:val="000000"/>
+          <w:sz w:val="18"/>
+          <w:szCs w:val="18"/>
+          <w:lang w:val="en-US" w:eastAsia="de-CH"/>
+        </w:rPr>
+        <w:t>Chris</w:t>
+      </w:r>
+    </w:p>
+    <w:p>
+      <w:pPr>
+        <w:shd w:val="clear" w:color="auto" w:fill="FFFFFF"/>
+        <w:spacing w:after="0" w:line="240" w:lineRule="auto"/>
+        <w:rPr>
+          <w:rFonts w:ascii="Lucida Sans" w:eastAsia="Times New Roman" w:hAnsi="Lucida Sans" w:cs="Lucida Sans"/>
+          <w:color w:val="000000"/>
+          <w:sz w:val="18"/>
+          <w:szCs w:val="18"/>
+          <w:lang w:val="en-US" w:eastAsia="de-CH"/>
+        </w:rPr>
+      </w:pPr>
+      <w:r>
+        <w:rPr>
+          <w:rFonts w:ascii="Lucida Sans" w:eastAsia="Times New Roman" w:hAnsi="Lucida Sans" w:cs="Lucida Sans"/>
+          <w:color w:val="000000"/>
+          <w:sz w:val="18"/>
+          <w:szCs w:val="18"/>
+          <w:lang w:val="en-US" w:eastAsia="de-CH"/>
+        </w:rPr>
+        <w:t> </w:t>
+      </w:r>
+    </w:p>
+    <w:p>
+      <w:pPr>
+        <w:shd w:val="clear" w:color="auto" w:fill="FFFFFF"/>
+        <w:spacing w:after="0" w:line="240" w:lineRule="auto"/>
+        <w:rPr>
+          <w:rFonts w:ascii="Lucida Sans" w:eastAsia="Times New Roman" w:hAnsi="Lucida Sans" w:cs="Lucida Sans"/>
+          <w:color w:val="000000"/>
+          <w:sz w:val="18"/>
+          <w:szCs w:val="18"/>
+          <w:lang w:val="en-US" w:eastAsia="de-CH"/>
+        </w:rPr>
+      </w:pPr>
+      <w:r>
+        <w:rPr>
+          <w:rFonts w:ascii="Lucida Sans" w:eastAsia="Times New Roman" w:hAnsi="Lucida Sans" w:cs="Lucida Sans"/>
+          <w:color w:val="000000"/>
+          <w:sz w:val="18"/>
+          <w:szCs w:val="18"/>
+          <w:lang w:val="en-US" w:eastAsia="de-CH"/>
+        </w:rPr>
+        <w:t> </w:t>
+      </w:r>
+    </w:p>
+    <w:p>
+      <w:pPr>
+        <w:shd w:val="clear" w:color="auto" w:fill="FFFFFF"/>
+        <w:spacing w:after="0" w:line="240" w:lineRule="auto"/>
+        <w:rPr>
+          <w:rFonts w:ascii="Lucida Sans" w:eastAsia="Times New Roman" w:hAnsi="Lucida Sans" w:cs="Lucida Sans"/>
+          <w:color w:val="000000"/>
+          <w:sz w:val="18"/>
+          <w:szCs w:val="18"/>
+          <w:lang w:val="en-US" w:eastAsia="de-CH"/>
+        </w:rPr>
+      </w:pPr>
+      <w:r>
+        <w:rPr>
+          <w:rFonts w:ascii="Lucida Sans" w:eastAsia="Times New Roman" w:hAnsi="Lucida Sans" w:cs="Lucida Sans"/>
+          <w:color w:val="000000"/>
+          <w:sz w:val="18"/>
+          <w:szCs w:val="18"/>
+          <w:lang w:val="en-US" w:eastAsia="de-CH"/>
+        </w:rPr>
+        <w:t> </w:t>
+      </w:r>
+    </w:p>
+    <w:p>
+      <w:pPr>
+        <w:shd w:val="clear" w:color="auto" w:fill="FFFFFF"/>
+        <w:spacing w:after="0" w:line="240" w:lineRule="auto"/>
+        <w:rPr>
+          <w:rFonts w:ascii="Lucida Sans" w:eastAsia="Times New Roman" w:hAnsi="Lucida Sans" w:cs="Lucida Sans"/>
+          <w:color w:val="000000"/>
+          <w:sz w:val="18"/>
+          <w:szCs w:val="18"/>
+          <w:lang w:val="en-US" w:eastAsia="de-CH"/>
+        </w:rPr>
+      </w:pPr>
+      <w:r>
+        <w:rPr>
+          <w:rFonts w:ascii="Lucida Sans" w:eastAsia="Times New Roman" w:hAnsi="Lucida Sans" w:cs="Lucida Sans"/>
+          <w:color w:val="000000"/>
+          <w:sz w:val="18"/>
+          <w:szCs w:val="18"/>
+          <w:lang w:val="en-US" w:eastAsia="de-CH"/>
+        </w:rPr>
+        <w:t>Ken wrote on 2015-11-13: </w:t>
+      </w:r>
+    </w:p>
+    <w:p>
+      <w:pPr>
+        <w:shd w:val="clear" w:color="auto" w:fill="FFFFFF"/>
+        <w:spacing w:before="100" w:beforeAutospacing="1" w:after="100" w:afterAutospacing="1" w:line="240" w:lineRule="auto"/>
+        <w:rPr>
+          <w:rFonts w:ascii="Lucida Sans" w:eastAsia="Times New Roman" w:hAnsi="Lucida Sans" w:cs="Lucida Sans"/>
+          <w:color w:val="000000"/>
+          <w:sz w:val="18"/>
+          <w:szCs w:val="18"/>
+          <w:lang w:val="en-US" w:eastAsia="de-CH"/>
+        </w:rPr>
+      </w:pPr>
+      <w:proofErr w:type="gramStart"/>
+      <w:r>
+        <w:rPr>
+          <w:rFonts w:ascii="Lucida Sans" w:eastAsia="Times New Roman" w:hAnsi="Lucida Sans" w:cs="Lucida Sans"/>
+          <w:color w:val="000000"/>
+          <w:sz w:val="18"/>
+          <w:szCs w:val="18"/>
+          <w:lang w:val="en-US" w:eastAsia="de-CH"/>
+        </w:rPr>
+        <w:t>thanks</w:t>
+      </w:r>
+      <w:proofErr w:type="gramEnd"/>
+      <w:r>
+        <w:rPr>
+          <w:rFonts w:ascii="Lucida Sans" w:eastAsia="Times New Roman" w:hAnsi="Lucida Sans" w:cs="Lucida Sans"/>
+          <w:color w:val="000000"/>
+          <w:sz w:val="18"/>
+          <w:szCs w:val="18"/>
+          <w:lang w:val="en-US" w:eastAsia="de-CH"/>
+        </w:rPr>
+        <w:t xml:space="preserve"> so much for all the detail. </w:t>
+      </w:r>
+      <w:proofErr w:type="gramStart"/>
+      <w:r>
+        <w:rPr>
+          <w:rFonts w:ascii="Lucida Sans" w:eastAsia="Times New Roman" w:hAnsi="Lucida Sans" w:cs="Lucida Sans"/>
+          <w:color w:val="000000"/>
+          <w:sz w:val="18"/>
+          <w:szCs w:val="18"/>
+          <w:lang w:val="en-US" w:eastAsia="de-CH"/>
+        </w:rPr>
+        <w:t>reviewing</w:t>
+      </w:r>
+      <w:proofErr w:type="gramEnd"/>
+      <w:r>
+        <w:rPr>
+          <w:rFonts w:ascii="Lucida Sans" w:eastAsia="Times New Roman" w:hAnsi="Lucida Sans" w:cs="Lucida Sans"/>
+          <w:color w:val="000000"/>
+          <w:sz w:val="18"/>
+          <w:szCs w:val="18"/>
+          <w:lang w:val="en-US" w:eastAsia="de-CH"/>
+        </w:rPr>
+        <w:t xml:space="preserve"> your test I can see how this can happen based on your tests. When you scale down from say 10 to 5 in 1 step like that, it is pseudo random which nodes will be knocked out. What I mean by that specifically is the type of node (for hdfs) being reclaimed isn't controlled for. This could easily result in losing all name nodes or journals at one time taking the entire hdfs cluster down. While there are a number of things we can improve in the HDFS framework for scaling down... this scenario would be near impossible to solve completely. We are looking to improve HDFS FW in the area of HA, however that usually is controlled by the distribution of node types across fault domains. When you have 1 cluster and scale down by a large number (like 5) it is easy to see a pseudo random situation where you take out the whole cluster. If you want scale down to work, you will need a scale down strategy. A simple one would be to scale down by 1 node at a time, letting the framework recover. This should work to the lower limits of required nodes and size of data.</w:t>
+      </w:r>
+    </w:p>
+    <w:p>
+      <w:pPr>
+        <w:shd w:val="clear" w:color="auto" w:fill="FFFFFF"/>
+        <w:spacing w:before="100" w:beforeAutospacing="1" w:after="100" w:afterAutospacing="1" w:line="240" w:lineRule="auto"/>
+        <w:rPr>
+          <w:rFonts w:ascii="Lucida Sans" w:eastAsia="Times New Roman" w:hAnsi="Lucida Sans" w:cs="Lucida Sans"/>
+          <w:color w:val="000000"/>
+          <w:sz w:val="18"/>
+          <w:szCs w:val="18"/>
+          <w:lang w:val="en-US" w:eastAsia="de-CH"/>
+        </w:rPr>
+      </w:pPr>
+      <w:r>
+        <w:rPr>
+          <w:rFonts w:ascii="Lucida Sans" w:eastAsia="Times New Roman" w:hAnsi="Lucida Sans" w:cs="Lucida Sans"/>
+          <w:color w:val="000000"/>
+          <w:sz w:val="18"/>
+          <w:szCs w:val="18"/>
+          <w:lang w:val="en-US" w:eastAsia="de-CH"/>
+        </w:rPr>
+        <w:t xml:space="preserve">Hope that helps! </w:t>
+      </w:r>
+      <w:proofErr w:type="gramStart"/>
+      <w:r>
+        <w:rPr>
+          <w:rFonts w:ascii="Lucida Sans" w:eastAsia="Times New Roman" w:hAnsi="Lucida Sans" w:cs="Lucida Sans"/>
+          <w:color w:val="000000"/>
+          <w:sz w:val="18"/>
+          <w:szCs w:val="18"/>
+          <w:lang w:val="en-US" w:eastAsia="de-CH"/>
+        </w:rPr>
+        <w:t>let</w:t>
+      </w:r>
+      <w:proofErr w:type="gramEnd"/>
+      <w:r>
+        <w:rPr>
+          <w:rFonts w:ascii="Lucida Sans" w:eastAsia="Times New Roman" w:hAnsi="Lucida Sans" w:cs="Lucida Sans"/>
+          <w:color w:val="000000"/>
+          <w:sz w:val="18"/>
+          <w:szCs w:val="18"/>
+          <w:lang w:val="en-US" w:eastAsia="de-CH"/>
+        </w:rPr>
+        <w:t xml:space="preserve"> me know if you need anything else and you can reach me directly at ken@mesosphere.com</w:t>
+      </w:r>
+    </w:p>
+    <w:p>
+      <w:pPr>
+        <w:shd w:val="clear" w:color="auto" w:fill="FFFFFF"/>
+        <w:spacing w:after="0" w:line="240" w:lineRule="auto"/>
+        <w:rPr>
+          <w:rFonts w:ascii="Lucida Sans" w:eastAsia="Times New Roman" w:hAnsi="Lucida Sans" w:cs="Lucida Sans"/>
+          <w:color w:val="000000"/>
+          <w:sz w:val="18"/>
+          <w:szCs w:val="18"/>
+          <w:lang w:val="en-US" w:eastAsia="de-CH"/>
+        </w:rPr>
+      </w:pPr>
+      <w:r>
+        <w:rPr>
+          <w:rFonts w:ascii="Lucida Sans" w:eastAsia="Times New Roman" w:hAnsi="Lucida Sans" w:cs="Lucida Sans"/>
+          <w:color w:val="000000"/>
+          <w:sz w:val="18"/>
+          <w:szCs w:val="18"/>
+          <w:lang w:val="en-US" w:eastAsia="de-CH"/>
+        </w:rPr>
+        <w:t> </w:t>
+      </w:r>
+    </w:p>
+    <w:p>
+      <w:pPr>
+        <w:rPr>
+          <w:lang w:val="en-US"/>
+        </w:rPr>
+      </w:pPr>
+      <w:bookmarkStart w:id="1" w:name="_GoBack"/>
+      <w:bookmarkEnd w:id="1"/>
+    </w:p>
     <w:sectPr>
       <w:pgSz w:w="11906" w:h="16838"/>
       <w:pgMar w:top="1417" w:right="1417" w:bottom="1134" w:left="1417" w:header="708" w:footer="708" w:gutter="0"/>
@@ -2217,6 +3309,119 @@
       </w:rPr>
     </w:lvl>
   </w:abstractNum>
+  <w:abstractNum w:abstractNumId="3" w15:restartNumberingAfterBreak="0">
+    <w:nsid w:val="724F2023"/>
+    <w:multiLevelType w:val="multilevel"/>
+    <w:tmpl w:val="3AFE9256"/>
+    <w:lvl w:ilvl="0">
+      <w:start w:val="1"/>
+      <w:numFmt w:val="decimal"/>
+      <w:lvlText w:val="%1."/>
+      <w:lvlJc w:val="left"/>
+      <w:pPr>
+        <w:tabs>
+          <w:tab w:val="num" w:pos="720"/>
+        </w:tabs>
+        <w:ind w:left="720" w:hanging="360"/>
+      </w:pPr>
+    </w:lvl>
+    <w:lvl w:ilvl="1" w:tentative="1">
+      <w:start w:val="1"/>
+      <w:numFmt w:val="decimal"/>
+      <w:lvlText w:val="%2."/>
+      <w:lvlJc w:val="left"/>
+      <w:pPr>
+        <w:tabs>
+          <w:tab w:val="num" w:pos="1440"/>
+        </w:tabs>
+        <w:ind w:left="1440" w:hanging="360"/>
+      </w:pPr>
+    </w:lvl>
+    <w:lvl w:ilvl="2" w:tentative="1">
+      <w:start w:val="1"/>
+      <w:numFmt w:val="decimal"/>
+      <w:lvlText w:val="%3."/>
+      <w:lvlJc w:val="left"/>
+      <w:pPr>
+        <w:tabs>
+          <w:tab w:val="num" w:pos="2160"/>
+        </w:tabs>
+        <w:ind w:left="2160" w:hanging="360"/>
+      </w:pPr>
+    </w:lvl>
+    <w:lvl w:ilvl="3" w:tentative="1">
+      <w:start w:val="1"/>
+      <w:numFmt w:val="decimal"/>
+      <w:lvlText w:val="%4."/>
+      <w:lvlJc w:val="left"/>
+      <w:pPr>
+        <w:tabs>
+          <w:tab w:val="num" w:pos="2880"/>
+        </w:tabs>
+        <w:ind w:left="2880" w:hanging="360"/>
+      </w:pPr>
+    </w:lvl>
+    <w:lvl w:ilvl="4" w:tentative="1">
+      <w:start w:val="1"/>
+      <w:numFmt w:val="decimal"/>
+      <w:lvlText w:val="%5."/>
+      <w:lvlJc w:val="left"/>
+      <w:pPr>
+        <w:tabs>
+          <w:tab w:val="num" w:pos="3600"/>
+        </w:tabs>
+        <w:ind w:left="3600" w:hanging="360"/>
+      </w:pPr>
+    </w:lvl>
+    <w:lvl w:ilvl="5" w:tentative="1">
+      <w:start w:val="1"/>
+      <w:numFmt w:val="decimal"/>
+      <w:lvlText w:val="%6."/>
+      <w:lvlJc w:val="left"/>
+      <w:pPr>
+        <w:tabs>
+          <w:tab w:val="num" w:pos="4320"/>
+        </w:tabs>
+        <w:ind w:left="4320" w:hanging="360"/>
+      </w:pPr>
+    </w:lvl>
+    <w:lvl w:ilvl="6" w:tentative="1">
+      <w:start w:val="1"/>
+      <w:numFmt w:val="decimal"/>
+      <w:lvlText w:val="%7."/>
+      <w:lvlJc w:val="left"/>
+      <w:pPr>
+        <w:tabs>
+          <w:tab w:val="num" w:pos="5040"/>
+        </w:tabs>
+        <w:ind w:left="5040" w:hanging="360"/>
+      </w:pPr>
+    </w:lvl>
+    <w:lvl w:ilvl="7" w:tentative="1">
+      <w:start w:val="1"/>
+      <w:numFmt w:val="decimal"/>
+      <w:lvlText w:val="%8."/>
+      <w:lvlJc w:val="left"/>
+      <w:pPr>
+        <w:tabs>
+          <w:tab w:val="num" w:pos="5760"/>
+        </w:tabs>
+        <w:ind w:left="5760" w:hanging="360"/>
+      </w:pPr>
+    </w:lvl>
+    <w:lvl w:ilvl="8" w:tentative="1">
+      <w:start w:val="1"/>
+      <w:numFmt w:val="decimal"/>
+      <w:lvlText w:val="%9."/>
+      <w:lvlJc w:val="left"/>
+      <w:pPr>
+        <w:tabs>
+          <w:tab w:val="num" w:pos="6480"/>
+        </w:tabs>
+        <w:ind w:left="6480" w:hanging="360"/>
+      </w:pPr>
+    </w:lvl>
+  </w:abstractNum>
   <w:num w:numId="1">
     <w:abstractNumId w:val="2"/>
   </w:num>
@@ -2225,6 +3430,9 @@
   </w:num>
   <w:num w:numId="3">
     <w:abstractNumId w:val="0"/>
+  </w:num>
+  <w:num w:numId="4">
+    <w:abstractNumId w:val="3"/>
   </w:num>
 </w:numbering>
 </file>
@@ -3031,6 +4239,23 @@
       <w:u w:val="single"/>
     </w:rPr>
   </w:style>
+  <w:style w:type="paragraph" w:styleId="NormalWeb">
+    <w:name w:val="Normal (Web)"/>
+    <w:basedOn w:val="Normal"/>
+    <w:uiPriority w:val="99"/>
+    <w:semiHidden/>
+    <w:unhideWhenUsed/>
+    <w:rsid w:val="0020781B"/>
+    <w:pPr>
+      <w:spacing w:before="100" w:beforeAutospacing="1" w:after="100" w:afterAutospacing="1" w:line="240" w:lineRule="auto"/>
+    </w:pPr>
+    <w:rPr>
+      <w:rFonts w:ascii="Times New Roman" w:eastAsia="Times New Roman" w:hAnsi="Times New Roman" w:cs="Times New Roman"/>
+      <w:sz w:val="24"/>
+      <w:szCs w:val="24"/>
+      <w:lang w:eastAsia="de-CH"/>
+    </w:rPr>
+  </w:style>
 </w:styles>
 </file>
 

</xml_diff>